<commit_message>
new file:   analysis/heat/dataqstuff/data/17Aug2022/toeDownV08.csv 	new file:   analysis/heat/dataqstuff/data/17Aug2022/toeUpV08.csv 	modified:   analysis/heat/dataqstuff/dataCollect/dataToVar.py 	modified:   analysis/heat/dataqstuff/dataCollect/plotFromCsv.py 	modified:   analysis/heat/dataqstuff/dave/davetool.py 	modified:   treatmentContactCODXTheory.docx
</commit_message>
<xml_diff>
--- a/treatmentContactCODXTheory.docx
+++ b/treatmentContactCODXTheory.docx
@@ -174,6 +174,21 @@
       </w:r>
     </w:p>
     <w:p>
+      <w:pPr>
+        <w:rPr>
+          <w:b/>
+          <w:bCs/>
+        </w:rPr>
+      </w:pPr>
+      <w:r>
+        <w:rPr>
+          <w:b/>
+          <w:bCs/>
+        </w:rPr>
+        <w:t>Contact Stuff</w:t>
+      </w:r>
+    </w:p>
+    <w:p>
       <w:r>
         <w:tab/>
       </w:r>
@@ -202,7 +217,13 @@
         <w:t xml:space="preserve">the temperature data from an ideal scenario is shown </w:t>
       </w:r>
       <w:r>
-        <w:t>on the right.</w:t>
+        <w:t>on the right</w:t>
+      </w:r>
+      <w:r>
+        <w:t>. A model was designed to control the instrument to the desired temperatures. The thermal model utilizes a modified version of the lumped capacitance heat transfer method along with a Kalman filter to predict the temperature of the sample during the run.</w:t>
+      </w:r>
+      <w:r>
+        <w:t xml:space="preserve"> </w:t>
       </w:r>
     </w:p>
     <w:p>
@@ -390,6 +411,131 @@
     </w:p>
     <w:p>
       <w:pPr>
+        <w:rPr>
+          <w:b/>
+          <w:bCs/>
+        </w:rPr>
+      </w:pPr>
+      <w:r>
+        <w:rPr>
+          <w:b/>
+          <w:bCs/>
+        </w:rPr>
+        <w:t>Difficulty in Measuring</w:t>
+      </w:r>
+    </w:p>
+    <w:p>
+      <w:r>
+        <w:tab/>
+      </w:r>
+      <w:r>
+        <w:t xml:space="preserve">The current method of collecting temperature data of the sample is to use a thermocouple plunger. To utilize this plunger the user needs to first fill the collection chamber and pop open the treatment chamber by screwing on a typical cap/plunger. Then the typical cap/plunger is </w:t>
+      </w:r>
+      <w:proofErr w:type="gramStart"/>
+      <w:r>
+        <w:lastRenderedPageBreak/>
+        <w:t>removed</w:t>
+      </w:r>
+      <w:proofErr w:type="gramEnd"/>
+      <w:r>
+        <w:t xml:space="preserve"> and the thermocouple plunger is inserted.</w:t>
+      </w:r>
+      <w:r>
+        <w:t xml:space="preserve"> When this manipulation occurs, the system may not reliably be representative of a typical chemistry run. The volumes of water and air may change which may influence the thermal profile. A short study was </w:t>
+      </w:r>
+      <w:proofErr w:type="gramStart"/>
+      <w:r>
+        <w:t>performed</w:t>
+      </w:r>
+      <w:proofErr w:type="gramEnd"/>
+      <w:r>
+        <w:t xml:space="preserve"> and it appears that the volume does change while replacing plungers but this study had a small sample size.</w:t>
+      </w:r>
+      <w:r>
+        <w:t xml:space="preserve"> It was </w:t>
+      </w:r>
+      <w:r>
+        <w:rPr>
+          <w:noProof/>
+        </w:rPr>
+        <w:drawing>
+          <wp:anchor distT="0" distB="0" distL="114300" distR="114300" simplePos="0" relativeHeight="251668480" behindDoc="0" locked="0" layoutInCell="1" allowOverlap="1" wp14:anchorId="1E9E8F7F" wp14:editId="367B8A17">
+            <wp:simplePos x="0" y="0"/>
+            <wp:positionH relativeFrom="margin">
+              <wp:align>right</wp:align>
+            </wp:positionH>
+            <wp:positionV relativeFrom="paragraph">
+              <wp:posOffset>1159510</wp:posOffset>
+            </wp:positionV>
+            <wp:extent cx="5724525" cy="2926080"/>
+            <wp:effectExtent l="0" t="0" r="9525" b="7620"/>
+            <wp:wrapSquare wrapText="bothSides"/>
+            <wp:docPr id="12" name="Picture 12" descr="Chart, histogram&#10;&#10;Description automatically generated"/>
+            <wp:cNvGraphicFramePr>
+              <a:graphicFrameLocks xmlns:a="http://schemas.openxmlformats.org/drawingml/2006/main" noChangeAspect="1"/>
+            </wp:cNvGraphicFramePr>
+            <a:graphic xmlns:a="http://schemas.openxmlformats.org/drawingml/2006/main">
+              <a:graphicData uri="http://schemas.openxmlformats.org/drawingml/2006/picture">
+                <pic:pic xmlns:pic="http://schemas.openxmlformats.org/drawingml/2006/picture">
+                  <pic:nvPicPr>
+                    <pic:cNvPr id="12" name="Picture 12" descr="Chart, histogram&#10;&#10;Description automatically generated"/>
+                    <pic:cNvPicPr>
+                      <a:picLocks noChangeAspect="1" noChangeArrowheads="1"/>
+                    </pic:cNvPicPr>
+                  </pic:nvPicPr>
+                  <pic:blipFill>
+                    <a:blip r:embed="rId8">
+                      <a:extLst>
+                        <a:ext uri="{28A0092B-C50C-407E-A947-70E740481C1C}">
+                          <a14:useLocalDpi xmlns:a14="http://schemas.microsoft.com/office/drawing/2010/main" val="0"/>
+                        </a:ext>
+                      </a:extLst>
+                    </a:blip>
+                    <a:srcRect/>
+                    <a:stretch>
+                      <a:fillRect/>
+                    </a:stretch>
+                  </pic:blipFill>
+                  <pic:spPr bwMode="auto">
+                    <a:xfrm>
+                      <a:off x="0" y="0"/>
+                      <a:ext cx="5724525" cy="2926080"/>
+                    </a:xfrm>
+                    <a:prstGeom prst="rect">
+                      <a:avLst/>
+                    </a:prstGeom>
+                    <a:noFill/>
+                    <a:ln>
+                      <a:noFill/>
+                    </a:ln>
+                  </pic:spPr>
+                </pic:pic>
+              </a:graphicData>
+            </a:graphic>
+            <wp14:sizeRelH relativeFrom="margin">
+              <wp14:pctWidth>0</wp14:pctWidth>
+            </wp14:sizeRelH>
+            <wp14:sizeRelV relativeFrom="margin">
+              <wp14:pctHeight>0</wp14:pctHeight>
+            </wp14:sizeRelV>
+          </wp:anchor>
+        </w:drawing>
+      </w:r>
+      <w:r>
+        <w:t>also discovered by using a double thermocouple plunger that the treatment chamber sample can have a gradient of up to ~5c</w:t>
+      </w:r>
+    </w:p>
+    <w:p>
+      <w:r>
+        <w:rPr>
+          <w:b/>
+          <w:bCs/>
+        </w:rPr>
+        <w:t>Initial Insert Stuff</w:t>
+      </w:r>
+    </w:p>
+    <w:p>
+      <w:pPr>
         <w:ind w:firstLine="720"/>
       </w:pPr>
       <w:r>
@@ -414,13 +560,27 @@
         <w:t xml:space="preserve"> (1)</w:t>
       </w:r>
       <w:r>
-        <w:t xml:space="preserve">. It also appeared that while the insert was improving thermal consistency, it </w:t>
-      </w:r>
-      <w:r>
-        <w:t xml:space="preserve">was too tall for the PTC to seal consistently </w:t>
-      </w:r>
-      <w:r>
-        <w:t xml:space="preserve">so the height was decreased </w:t>
+        <w:t>. It also appeared that while the insert was improving thermal consistency,</w:t>
+      </w:r>
+      <w:r>
+        <w:t xml:space="preserve"> there was a large variation in insert </w:t>
+      </w:r>
+      <w:proofErr w:type="gramStart"/>
+      <w:r>
+        <w:t>heights(</w:t>
+      </w:r>
+      <w:proofErr w:type="gramEnd"/>
+      <w:r>
+        <w:t>4.9-5.2), so some inserts were so tall it prevented the</w:t>
+      </w:r>
+      <w:r>
+        <w:t xml:space="preserve"> PTC to seal consistently</w:t>
+      </w:r>
+      <w:r>
+        <w:t>. T</w:t>
+      </w:r>
+      <w:r>
+        <w:t xml:space="preserve">he height was decreased </w:t>
       </w:r>
       <w:r>
         <w:t>to 4.6mm.</w:t>
@@ -446,10 +606,34 @@
     </w:p>
     <w:p>
       <w:pPr>
-        <w:ind w:firstLine="720"/>
-      </w:pPr>
-      <w:r>
-        <w:t xml:space="preserve">In an attempt to repeat </w:t>
+        <w:rPr>
+          <w:b/>
+          <w:bCs/>
+        </w:rPr>
+      </w:pPr>
+      <w:r>
+        <w:rPr>
+          <w:b/>
+          <w:bCs/>
+        </w:rPr>
+        <w:t>Worst Case Scenario Test</w:t>
+      </w:r>
+    </w:p>
+    <w:p>
+      <w:pPr>
+        <w:ind w:firstLine="720"/>
+      </w:pPr>
+      <w:r>
+        <w:t>To</w:t>
+      </w:r>
+      <w:r>
+        <w:t xml:space="preserve"> </w:t>
+      </w:r>
+      <w:r>
+        <w:t>replicate</w:t>
+      </w:r>
+      <w:r>
+        <w:t xml:space="preserve"> </w:t>
       </w:r>
       <w:r>
         <w:t xml:space="preserve">the results from the failed tests, </w:t>
@@ -467,39 +651,1072 @@
         <w:t xml:space="preserve">. This was done for the taller and shorter inserts </w:t>
       </w:r>
       <w:r>
-        <w:t>to compare and the data is shown below</w:t>
-      </w:r>
-    </w:p>
-    <w:p>
-      <w:pPr>
-        <w:ind w:firstLine="720"/>
-      </w:pPr>
-    </w:p>
-    <w:p>
-      <w:pPr>
-        <w:ind w:firstLine="720"/>
-      </w:pPr>
-    </w:p>
-    <w:p>
-      <w:pPr>
-        <w:ind w:firstLine="720"/>
-      </w:pPr>
-    </w:p>
-    <w:p>
-      <w:pPr>
-        <w:ind w:firstLine="720"/>
-      </w:pPr>
-    </w:p>
-    <w:p>
-      <w:pPr>
-        <w:ind w:firstLine="720"/>
-      </w:pPr>
-    </w:p>
-    <w:p>
-      <w:pPr>
-        <w:ind w:firstLine="720"/>
-      </w:pPr>
-      <w:hyperlink r:id="rId8" w:history="1">
+        <w:t xml:space="preserve">to </w:t>
+      </w:r>
+      <w:r>
+        <w:t>compare,</w:t>
+      </w:r>
+      <w:r>
+        <w:t xml:space="preserve"> and the data is shown below</w:t>
+      </w:r>
+      <w:r>
+        <w:t>.</w:t>
+      </w:r>
+    </w:p>
+    <w:tbl>
+      <w:tblPr>
+        <w:tblStyle w:val="TableGrid"/>
+        <w:tblW w:w="10080" w:type="dxa"/>
+        <w:tblInd w:w="-455" w:type="dxa"/>
+        <w:tblLook w:val="04A0" w:firstRow="1" w:lastRow="0" w:firstColumn="1" w:lastColumn="0" w:noHBand="0" w:noVBand="1"/>
+      </w:tblPr>
+      <w:tblGrid>
+        <w:gridCol w:w="1063"/>
+        <w:gridCol w:w="4446"/>
+        <w:gridCol w:w="4571"/>
+      </w:tblGrid>
+      <w:tr>
+        <w:tc>
+          <w:tcPr>
+            <w:tcW w:w="1063" w:type="dxa"/>
+          </w:tcPr>
+          <w:p>
+            <w:r>
+              <w:t>Insert height</w:t>
+            </w:r>
+          </w:p>
+        </w:tc>
+        <w:tc>
+          <w:tcPr>
+            <w:tcW w:w="4446" w:type="dxa"/>
+          </w:tcPr>
+          <w:p>
+            <w:r>
+              <w:t>Normal fill</w:t>
+            </w:r>
+          </w:p>
+        </w:tc>
+        <w:tc>
+          <w:tcPr>
+            <w:tcW w:w="4571" w:type="dxa"/>
+          </w:tcPr>
+          <w:p>
+            <w:r>
+              <w:t>Worst case fill</w:t>
+            </w:r>
+          </w:p>
+        </w:tc>
+      </w:tr>
+      <w:tr>
+        <w:tc>
+          <w:tcPr>
+            <w:tcW w:w="1063" w:type="dxa"/>
+          </w:tcPr>
+          <w:p>
+            <w:r>
+              <w:lastRenderedPageBreak/>
+              <w:t>4.6</w:t>
+            </w:r>
+          </w:p>
+        </w:tc>
+        <w:tc>
+          <w:tcPr>
+            <w:tcW w:w="4446" w:type="dxa"/>
+          </w:tcPr>
+          <w:p>
+            <w:r>
+              <w:rPr>
+                <w:noProof/>
+              </w:rPr>
+              <w:drawing>
+                <wp:inline distT="0" distB="0" distL="0" distR="0" wp14:anchorId="316238BD" wp14:editId="6D38A93F">
+                  <wp:extent cx="2432718" cy="1240790"/>
+                  <wp:effectExtent l="0" t="0" r="5715" b="0"/>
+                  <wp:docPr id="4" name="Picture 4"/>
+                  <wp:cNvGraphicFramePr>
+                    <a:graphicFrameLocks xmlns:a="http://schemas.openxmlformats.org/drawingml/2006/main" noChangeAspect="1"/>
+                  </wp:cNvGraphicFramePr>
+                  <a:graphic xmlns:a="http://schemas.openxmlformats.org/drawingml/2006/main">
+                    <a:graphicData uri="http://schemas.openxmlformats.org/drawingml/2006/picture">
+                      <pic:pic xmlns:pic="http://schemas.openxmlformats.org/drawingml/2006/picture">
+                        <pic:nvPicPr>
+                          <pic:cNvPr id="0" name="Picture 1"/>
+                          <pic:cNvPicPr>
+                            <a:picLocks noChangeAspect="1" noChangeArrowheads="1"/>
+                          </pic:cNvPicPr>
+                        </pic:nvPicPr>
+                        <pic:blipFill>
+                          <a:blip r:embed="rId9" cstate="print">
+                            <a:extLst>
+                              <a:ext uri="{28A0092B-C50C-407E-A947-70E740481C1C}">
+                                <a14:useLocalDpi xmlns:a14="http://schemas.microsoft.com/office/drawing/2010/main" val="0"/>
+                              </a:ext>
+                            </a:extLst>
+                          </a:blip>
+                          <a:srcRect/>
+                          <a:stretch>
+                            <a:fillRect/>
+                          </a:stretch>
+                        </pic:blipFill>
+                        <pic:spPr bwMode="auto">
+                          <a:xfrm>
+                            <a:off x="0" y="0"/>
+                            <a:ext cx="2436728" cy="1242835"/>
+                          </a:xfrm>
+                          <a:prstGeom prst="rect">
+                            <a:avLst/>
+                          </a:prstGeom>
+                          <a:noFill/>
+                          <a:ln>
+                            <a:noFill/>
+                          </a:ln>
+                        </pic:spPr>
+                      </pic:pic>
+                    </a:graphicData>
+                  </a:graphic>
+                </wp:inline>
+              </w:drawing>
+            </w:r>
+          </w:p>
+        </w:tc>
+        <w:tc>
+          <w:tcPr>
+            <w:tcW w:w="4571" w:type="dxa"/>
+          </w:tcPr>
+          <w:p>
+            <w:r>
+              <w:rPr>
+                <w:noProof/>
+              </w:rPr>
+              <w:drawing>
+                <wp:inline distT="0" distB="0" distL="0" distR="0" wp14:anchorId="75A1D96F" wp14:editId="51C6EEC3">
+                  <wp:extent cx="2485457" cy="1270611"/>
+                  <wp:effectExtent l="0" t="0" r="0" b="6350"/>
+                  <wp:docPr id="5" name="Picture 5"/>
+                  <wp:cNvGraphicFramePr>
+                    <a:graphicFrameLocks xmlns:a="http://schemas.openxmlformats.org/drawingml/2006/main" noChangeAspect="1"/>
+                  </wp:cNvGraphicFramePr>
+                  <a:graphic xmlns:a="http://schemas.openxmlformats.org/drawingml/2006/main">
+                    <a:graphicData uri="http://schemas.openxmlformats.org/drawingml/2006/picture">
+                      <pic:pic xmlns:pic="http://schemas.openxmlformats.org/drawingml/2006/picture">
+                        <pic:nvPicPr>
+                          <pic:cNvPr id="0" name="Picture 3"/>
+                          <pic:cNvPicPr>
+                            <a:picLocks noChangeAspect="1" noChangeArrowheads="1"/>
+                          </pic:cNvPicPr>
+                        </pic:nvPicPr>
+                        <pic:blipFill>
+                          <a:blip r:embed="rId10" cstate="print">
+                            <a:extLst>
+                              <a:ext uri="{28A0092B-C50C-407E-A947-70E740481C1C}">
+                                <a14:useLocalDpi xmlns:a14="http://schemas.microsoft.com/office/drawing/2010/main" val="0"/>
+                              </a:ext>
+                            </a:extLst>
+                          </a:blip>
+                          <a:srcRect/>
+                          <a:stretch>
+                            <a:fillRect/>
+                          </a:stretch>
+                        </pic:blipFill>
+                        <pic:spPr bwMode="auto">
+                          <a:xfrm>
+                            <a:off x="0" y="0"/>
+                            <a:ext cx="2501119" cy="1278618"/>
+                          </a:xfrm>
+                          <a:prstGeom prst="rect">
+                            <a:avLst/>
+                          </a:prstGeom>
+                          <a:noFill/>
+                          <a:ln>
+                            <a:noFill/>
+                          </a:ln>
+                        </pic:spPr>
+                      </pic:pic>
+                    </a:graphicData>
+                  </a:graphic>
+                </wp:inline>
+              </w:drawing>
+            </w:r>
+          </w:p>
+        </w:tc>
+      </w:tr>
+      <w:tr>
+        <w:tc>
+          <w:tcPr>
+            <w:tcW w:w="1063" w:type="dxa"/>
+          </w:tcPr>
+          <w:p>
+            <w:r>
+              <w:t>5.0</w:t>
+            </w:r>
+          </w:p>
+        </w:tc>
+        <w:tc>
+          <w:tcPr>
+            <w:tcW w:w="4446" w:type="dxa"/>
+          </w:tcPr>
+          <w:p>
+            <w:r>
+              <w:rPr>
+                <w:noProof/>
+              </w:rPr>
+              <w:drawing>
+                <wp:inline distT="0" distB="0" distL="0" distR="0" wp14:anchorId="27E8C66F" wp14:editId="1BD57D20">
+                  <wp:extent cx="2686050" cy="1316050"/>
+                  <wp:effectExtent l="0" t="0" r="0" b="0"/>
+                  <wp:docPr id="6" name="Picture 6"/>
+                  <wp:cNvGraphicFramePr>
+                    <a:graphicFrameLocks xmlns:a="http://schemas.openxmlformats.org/drawingml/2006/main" noChangeAspect="1"/>
+                  </wp:cNvGraphicFramePr>
+                  <a:graphic xmlns:a="http://schemas.openxmlformats.org/drawingml/2006/main">
+                    <a:graphicData uri="http://schemas.openxmlformats.org/drawingml/2006/picture">
+                      <pic:pic xmlns:pic="http://schemas.openxmlformats.org/drawingml/2006/picture">
+                        <pic:nvPicPr>
+                          <pic:cNvPr id="0" name="Picture 5"/>
+                          <pic:cNvPicPr>
+                            <a:picLocks noChangeAspect="1" noChangeArrowheads="1"/>
+                          </pic:cNvPicPr>
+                        </pic:nvPicPr>
+                        <pic:blipFill>
+                          <a:blip r:embed="rId11" cstate="print">
+                            <a:extLst>
+                              <a:ext uri="{28A0092B-C50C-407E-A947-70E740481C1C}">
+                                <a14:useLocalDpi xmlns:a14="http://schemas.microsoft.com/office/drawing/2010/main" val="0"/>
+                              </a:ext>
+                            </a:extLst>
+                          </a:blip>
+                          <a:srcRect/>
+                          <a:stretch>
+                            <a:fillRect/>
+                          </a:stretch>
+                        </pic:blipFill>
+                        <pic:spPr bwMode="auto">
+                          <a:xfrm>
+                            <a:off x="0" y="0"/>
+                            <a:ext cx="2690509" cy="1318235"/>
+                          </a:xfrm>
+                          <a:prstGeom prst="rect">
+                            <a:avLst/>
+                          </a:prstGeom>
+                          <a:noFill/>
+                          <a:ln>
+                            <a:noFill/>
+                          </a:ln>
+                        </pic:spPr>
+                      </pic:pic>
+                    </a:graphicData>
+                  </a:graphic>
+                </wp:inline>
+              </w:drawing>
+            </w:r>
+          </w:p>
+        </w:tc>
+        <w:tc>
+          <w:tcPr>
+            <w:tcW w:w="4571" w:type="dxa"/>
+          </w:tcPr>
+          <w:p>
+            <w:r>
+              <w:rPr>
+                <w:noProof/>
+              </w:rPr>
+              <w:drawing>
+                <wp:inline distT="0" distB="0" distL="0" distR="0" wp14:anchorId="23CA091A" wp14:editId="02B99929">
+                  <wp:extent cx="2590800" cy="1347161"/>
+                  <wp:effectExtent l="0" t="0" r="0" b="5715"/>
+                  <wp:docPr id="7" name="Picture 7"/>
+                  <wp:cNvGraphicFramePr>
+                    <a:graphicFrameLocks xmlns:a="http://schemas.openxmlformats.org/drawingml/2006/main" noChangeAspect="1"/>
+                  </wp:cNvGraphicFramePr>
+                  <a:graphic xmlns:a="http://schemas.openxmlformats.org/drawingml/2006/main">
+                    <a:graphicData uri="http://schemas.openxmlformats.org/drawingml/2006/picture">
+                      <pic:pic xmlns:pic="http://schemas.openxmlformats.org/drawingml/2006/picture">
+                        <pic:nvPicPr>
+                          <pic:cNvPr id="0" name="Picture 7"/>
+                          <pic:cNvPicPr>
+                            <a:picLocks noChangeAspect="1" noChangeArrowheads="1"/>
+                          </pic:cNvPicPr>
+                        </pic:nvPicPr>
+                        <pic:blipFill>
+                          <a:blip r:embed="rId12" cstate="print">
+                            <a:extLst>
+                              <a:ext uri="{28A0092B-C50C-407E-A947-70E740481C1C}">
+                                <a14:useLocalDpi xmlns:a14="http://schemas.microsoft.com/office/drawing/2010/main" val="0"/>
+                              </a:ext>
+                            </a:extLst>
+                          </a:blip>
+                          <a:srcRect/>
+                          <a:stretch>
+                            <a:fillRect/>
+                          </a:stretch>
+                        </pic:blipFill>
+                        <pic:spPr bwMode="auto">
+                          <a:xfrm>
+                            <a:off x="0" y="0"/>
+                            <a:ext cx="2599235" cy="1351547"/>
+                          </a:xfrm>
+                          <a:prstGeom prst="rect">
+                            <a:avLst/>
+                          </a:prstGeom>
+                          <a:noFill/>
+                          <a:ln>
+                            <a:noFill/>
+                          </a:ln>
+                        </pic:spPr>
+                      </pic:pic>
+                    </a:graphicData>
+                  </a:graphic>
+                </wp:inline>
+              </w:drawing>
+            </w:r>
+          </w:p>
+        </w:tc>
+      </w:tr>
+    </w:tbl>
+    <w:p>
+      <w:r>
+        <w:t xml:space="preserve">For a normal fill both the 4.6 and the 5.0 inserts show acceptable results. For a worst case fill the 4.6 insert performs very poorly while the 5.0 gets significantly closer to the target. This suggests that the </w:t>
+      </w:r>
+      <w:r>
+        <w:t>5.0</w:t>
+      </w:r>
+      <w:r>
+        <w:t xml:space="preserve"> </w:t>
+      </w:r>
+      <w:r>
+        <w:t>insert will perform better than the 4.6 if the cup has not been filled properly.</w:t>
+      </w:r>
+    </w:p>
+    <w:p>
+      <w:pPr>
+        <w:rPr>
+          <w:b/>
+          <w:bCs/>
+        </w:rPr>
+      </w:pPr>
+      <w:r>
+        <w:rPr>
+          <w:noProof/>
+        </w:rPr>
+        <w:drawing>
+          <wp:anchor distT="0" distB="0" distL="114300" distR="114300" simplePos="0" relativeHeight="251661312" behindDoc="0" locked="0" layoutInCell="1" allowOverlap="1" wp14:anchorId="0A5D2846" wp14:editId="13B2FBB1">
+            <wp:simplePos x="0" y="0"/>
+            <wp:positionH relativeFrom="margin">
+              <wp:align>right</wp:align>
+            </wp:positionH>
+            <wp:positionV relativeFrom="paragraph">
+              <wp:posOffset>175895</wp:posOffset>
+            </wp:positionV>
+            <wp:extent cx="3079750" cy="2407285"/>
+            <wp:effectExtent l="0" t="0" r="6350" b="0"/>
+            <wp:wrapSquare wrapText="bothSides"/>
+            <wp:docPr id="8" name="Picture 8" descr="A picture containing engineering drawing&#10;&#10;Description automatically generated"/>
+            <wp:cNvGraphicFramePr>
+              <a:graphicFrameLocks xmlns:a="http://schemas.openxmlformats.org/drawingml/2006/main" noChangeAspect="1"/>
+            </wp:cNvGraphicFramePr>
+            <a:graphic xmlns:a="http://schemas.openxmlformats.org/drawingml/2006/main">
+              <a:graphicData uri="http://schemas.openxmlformats.org/drawingml/2006/picture">
+                <pic:pic xmlns:pic="http://schemas.openxmlformats.org/drawingml/2006/picture">
+                  <pic:nvPicPr>
+                    <pic:cNvPr id="8" name="Picture 8" descr="A picture containing engineering drawing&#10;&#10;Description automatically generated"/>
+                    <pic:cNvPicPr>
+                      <a:picLocks noChangeAspect="1" noChangeArrowheads="1"/>
+                    </pic:cNvPicPr>
+                  </pic:nvPicPr>
+                  <pic:blipFill>
+                    <a:blip r:embed="rId13" cstate="print">
+                      <a:extLst>
+                        <a:ext uri="{28A0092B-C50C-407E-A947-70E740481C1C}">
+                          <a14:useLocalDpi xmlns:a14="http://schemas.microsoft.com/office/drawing/2010/main" val="0"/>
+                        </a:ext>
+                      </a:extLst>
+                    </a:blip>
+                    <a:srcRect/>
+                    <a:stretch>
+                      <a:fillRect/>
+                    </a:stretch>
+                  </pic:blipFill>
+                  <pic:spPr bwMode="auto">
+                    <a:xfrm>
+                      <a:off x="0" y="0"/>
+                      <a:ext cx="3079750" cy="2407285"/>
+                    </a:xfrm>
+                    <a:prstGeom prst="rect">
+                      <a:avLst/>
+                    </a:prstGeom>
+                    <a:noFill/>
+                    <a:ln>
+                      <a:noFill/>
+                    </a:ln>
+                  </pic:spPr>
+                </pic:pic>
+              </a:graphicData>
+            </a:graphic>
+          </wp:anchor>
+        </w:drawing>
+      </w:r>
+      <w:r>
+        <w:rPr>
+          <w:b/>
+          <w:bCs/>
+        </w:rPr>
+        <w:t>Pedestal</w:t>
+      </w:r>
+      <w:r>
+        <w:rPr>
+          <w:b/>
+          <w:bCs/>
+        </w:rPr>
+        <w:t>/Initial testing</w:t>
+      </w:r>
+    </w:p>
+    <w:p>
+      <w:r>
+        <w:rPr>
+          <w:b/>
+          <w:bCs/>
+        </w:rPr>
+        <w:tab/>
+      </w:r>
+      <w:r>
+        <w:t>Further testing was needed to determine the optimal insert height.</w:t>
+      </w:r>
+      <w:r>
+        <w:t xml:space="preserve"> Heights in question were 4.4, 4.6, 5.0, and 5.2mm</w:t>
+      </w:r>
+      <w:r>
+        <w:t xml:space="preserve"> (2). A fixture was printed to be able to consistently simulate a worst-case fill. The testing was </w:t>
+      </w:r>
+      <w:r>
+        <w:t>started</w:t>
+      </w:r>
+      <w:r>
+        <w:t xml:space="preserve"> on V08 and there appeared to be no significant differences </w:t>
+      </w:r>
+      <w:r>
+        <w:t>between the 4.6 and 5.0 inserts. 5.2 inserts showed slightly improved thermals but did not completely solve the problem. Testing did not proceed on 4.4 inserts</w:t>
+      </w:r>
+      <w:r>
+        <w:t xml:space="preserve"> because it is not expected for a shorter insert to perform significantly different from 4.6</w:t>
+      </w:r>
+      <w:r>
+        <w:t>.</w:t>
+      </w:r>
+    </w:p>
+    <w:p>
+      <w:pPr>
+        <w:rPr>
+          <w:b/>
+          <w:bCs/>
+        </w:rPr>
+      </w:pPr>
+      <w:r>
+        <w:rPr>
+          <w:b/>
+          <w:bCs/>
+        </w:rPr>
+        <w:t>Go Taller</w:t>
+      </w:r>
+    </w:p>
+    <w:p>
+      <w:r>
+        <w:rPr>
+          <w:b/>
+          <w:bCs/>
+        </w:rPr>
+        <w:tab/>
+      </w:r>
+      <w:r>
+        <w:t>It was suggested that 5.2mm inserts simply were not tall enough so similar testing was done with 5.4 and 5.7mm inserts. 5.4mm is just shy of being flush with the bottom of the consumable and 5.7 is slightly proud</w:t>
+      </w:r>
+      <w:r>
+        <w:t>. Both 5.4 and 5.7 had mixed results, with some runs proving to be acceptable while others were as bad as the 5.2 inserts.</w:t>
+      </w:r>
+    </w:p>
+    <w:p>
+      <w:pPr>
+        <w:rPr>
+          <w:b/>
+          <w:bCs/>
+        </w:rPr>
+      </w:pPr>
+      <w:r>
+        <w:rPr>
+          <w:b/>
+          <w:bCs/>
+        </w:rPr>
+        <w:t>Sleeve Interference</w:t>
+      </w:r>
+    </w:p>
+    <w:p>
+      <w:pPr>
+        <w:rPr>
+          <w:rFonts w:ascii="Arial" w:hAnsi="Arial" w:cs="Arial"/>
+          <w:color w:val="000000"/>
+          <w:sz w:val="20"/>
+          <w:szCs w:val="20"/>
+          <w:shd w:val="clear" w:color="auto" w:fill="FFFFFF"/>
+        </w:rPr>
+      </w:pPr>
+      <w:r>
+        <w:rPr>
+          <w:noProof/>
+        </w:rPr>
+        <w:lastRenderedPageBreak/>
+        <mc:AlternateContent>
+          <mc:Choice Requires="wps">
+            <w:drawing>
+              <wp:anchor distT="45720" distB="45720" distL="114300" distR="114300" simplePos="0" relativeHeight="251667456" behindDoc="0" locked="0" layoutInCell="1" allowOverlap="1" wp14:anchorId="56205233" wp14:editId="55C19997">
+                <wp:simplePos x="0" y="0"/>
+                <wp:positionH relativeFrom="column">
+                  <wp:posOffset>3790315</wp:posOffset>
+                </wp:positionH>
+                <wp:positionV relativeFrom="paragraph">
+                  <wp:posOffset>4399280</wp:posOffset>
+                </wp:positionV>
+                <wp:extent cx="1278255" cy="323850"/>
+                <wp:effectExtent l="0" t="0" r="17145" b="19050"/>
+                <wp:wrapSquare wrapText="bothSides"/>
+                <wp:docPr id="11" name="Text Box 2"/>
+                <wp:cNvGraphicFramePr>
+                  <a:graphicFrameLocks xmlns:a="http://schemas.openxmlformats.org/drawingml/2006/main"/>
+                </wp:cNvGraphicFramePr>
+                <a:graphic xmlns:a="http://schemas.openxmlformats.org/drawingml/2006/main">
+                  <a:graphicData uri="http://schemas.microsoft.com/office/word/2010/wordprocessingShape">
+                    <wps:wsp>
+                      <wps:cNvSpPr txBox="1">
+                        <a:spLocks noChangeArrowheads="1"/>
+                      </wps:cNvSpPr>
+                      <wps:spPr bwMode="auto">
+                        <a:xfrm>
+                          <a:off x="0" y="0"/>
+                          <a:ext cx="1278255" cy="323850"/>
+                        </a:xfrm>
+                        <a:prstGeom prst="rect">
+                          <a:avLst/>
+                        </a:prstGeom>
+                        <a:solidFill>
+                          <a:srgbClr val="FFFFFF"/>
+                        </a:solidFill>
+                        <a:ln w="9525">
+                          <a:solidFill>
+                            <a:srgbClr val="000000"/>
+                          </a:solidFill>
+                          <a:miter lim="800000"/>
+                          <a:headEnd/>
+                          <a:tailEnd/>
+                        </a:ln>
+                      </wps:spPr>
+                      <wps:txbx>
+                        <w:txbxContent>
+                          <w:p>
+                            <w:r>
+                              <w:t>Without Sleeve</w:t>
+                            </w:r>
+                          </w:p>
+                        </w:txbxContent>
+                      </wps:txbx>
+                      <wps:bodyPr rot="0" vert="horz" wrap="square" lIns="91440" tIns="45720" rIns="91440" bIns="45720" anchor="t" anchorCtr="0">
+                        <a:noAutofit/>
+                      </wps:bodyPr>
+                    </wps:wsp>
+                  </a:graphicData>
+                </a:graphic>
+                <wp14:sizeRelH relativeFrom="margin">
+                  <wp14:pctWidth>0</wp14:pctWidth>
+                </wp14:sizeRelH>
+                <wp14:sizeRelV relativeFrom="margin">
+                  <wp14:pctHeight>0</wp14:pctHeight>
+                </wp14:sizeRelV>
+              </wp:anchor>
+            </w:drawing>
+          </mc:Choice>
+          <mc:Fallback>
+            <w:pict>
+              <v:shapetype w14:anchorId="56205233" id="_x0000_t202" coordsize="21600,21600" o:spt="202" path="m,l,21600r21600,l21600,xe">
+                <v:stroke joinstyle="miter"/>
+                <v:path gradientshapeok="t" o:connecttype="rect"/>
+              </v:shapetype>
+              <v:shape id="Text Box 2" o:spid="_x0000_s1026" type="#_x0000_t202" style="position:absolute;margin-left:298.45pt;margin-top:346.4pt;width:100.65pt;height:25.5pt;z-index:251667456;visibility:visible;mso-wrap-style:square;mso-width-percent:0;mso-height-percent:0;mso-wrap-distance-left:9pt;mso-wrap-distance-top:3.6pt;mso-wrap-distance-right:9pt;mso-wrap-distance-bottom:3.6pt;mso-position-horizontal:absolute;mso-position-horizontal-relative:text;mso-position-vertical:absolute;mso-position-vertical-relative:text;mso-width-percent:0;mso-height-percent:0;mso-width-relative:margin;mso-height-relative:margin;v-text-anchor:top" o:gfxdata="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">
+                <v:textbox>
+                  <w:txbxContent>
+                    <w:p>
+                      <w:r>
+                        <w:t>Without Sleeve</w:t>
+                      </w:r>
+                    </w:p>
+                  </w:txbxContent>
+                </v:textbox>
+                <w10:wrap type="square"/>
+              </v:shape>
+            </w:pict>
+          </mc:Fallback>
+        </mc:AlternateContent>
+      </w:r>
+      <w:r>
+        <w:rPr>
+          <w:noProof/>
+        </w:rPr>
+        <w:drawing>
+          <wp:anchor distT="0" distB="0" distL="114300" distR="114300" simplePos="0" relativeHeight="251665408" behindDoc="0" locked="0" layoutInCell="1" allowOverlap="1" wp14:anchorId="3E19B753" wp14:editId="539D9A66">
+            <wp:simplePos x="0" y="0"/>
+            <wp:positionH relativeFrom="page">
+              <wp:posOffset>1152525</wp:posOffset>
+            </wp:positionH>
+            <wp:positionV relativeFrom="paragraph">
+              <wp:posOffset>3630295</wp:posOffset>
+            </wp:positionV>
+            <wp:extent cx="5553075" cy="2663190"/>
+            <wp:effectExtent l="0" t="0" r="9525" b="3810"/>
+            <wp:wrapSquare wrapText="bothSides"/>
+            <wp:docPr id="10" name="Picture 10" descr="Chart&#10;&#10;Description automatically generated"/>
+            <wp:cNvGraphicFramePr>
+              <a:graphicFrameLocks xmlns:a="http://schemas.openxmlformats.org/drawingml/2006/main" noChangeAspect="1"/>
+            </wp:cNvGraphicFramePr>
+            <a:graphic xmlns:a="http://schemas.openxmlformats.org/drawingml/2006/main">
+              <a:graphicData uri="http://schemas.openxmlformats.org/drawingml/2006/picture">
+                <pic:pic xmlns:pic="http://schemas.openxmlformats.org/drawingml/2006/picture">
+                  <pic:nvPicPr>
+                    <pic:cNvPr id="10" name="Picture 10" descr="Chart&#10;&#10;Description automatically generated"/>
+                    <pic:cNvPicPr>
+                      <a:picLocks noChangeAspect="1" noChangeArrowheads="1"/>
+                    </pic:cNvPicPr>
+                  </pic:nvPicPr>
+                  <pic:blipFill>
+                    <a:blip r:embed="rId14" cstate="print">
+                      <a:extLst>
+                        <a:ext uri="{28A0092B-C50C-407E-A947-70E740481C1C}">
+                          <a14:useLocalDpi xmlns:a14="http://schemas.microsoft.com/office/drawing/2010/main" val="0"/>
+                        </a:ext>
+                      </a:extLst>
+                    </a:blip>
+                    <a:srcRect/>
+                    <a:stretch>
+                      <a:fillRect/>
+                    </a:stretch>
+                  </pic:blipFill>
+                  <pic:spPr bwMode="auto">
+                    <a:xfrm>
+                      <a:off x="0" y="0"/>
+                      <a:ext cx="5553075" cy="2663190"/>
+                    </a:xfrm>
+                    <a:prstGeom prst="rect">
+                      <a:avLst/>
+                    </a:prstGeom>
+                    <a:noFill/>
+                    <a:ln>
+                      <a:noFill/>
+                    </a:ln>
+                  </pic:spPr>
+                </pic:pic>
+              </a:graphicData>
+            </a:graphic>
+            <wp14:sizeRelH relativeFrom="margin">
+              <wp14:pctWidth>0</wp14:pctWidth>
+            </wp14:sizeRelH>
+            <wp14:sizeRelV relativeFrom="margin">
+              <wp14:pctHeight>0</wp14:pctHeight>
+            </wp14:sizeRelV>
+          </wp:anchor>
+        </w:drawing>
+      </w:r>
+      <w:r>
+        <w:rPr>
+          <w:noProof/>
+        </w:rPr>
+        <mc:AlternateContent>
+          <mc:Choice Requires="wps">
+            <w:drawing>
+              <wp:anchor distT="45720" distB="45720" distL="114300" distR="114300" simplePos="0" relativeHeight="251664384" behindDoc="0" locked="0" layoutInCell="1" allowOverlap="1" wp14:anchorId="707116D5" wp14:editId="397FDEAA">
+                <wp:simplePos x="0" y="0"/>
+                <wp:positionH relativeFrom="column">
+                  <wp:posOffset>2714625</wp:posOffset>
+                </wp:positionH>
+                <wp:positionV relativeFrom="paragraph">
+                  <wp:posOffset>1475105</wp:posOffset>
+                </wp:positionV>
+                <wp:extent cx="1154430" cy="414020"/>
+                <wp:effectExtent l="0" t="0" r="26670" b="24130"/>
+                <wp:wrapSquare wrapText="bothSides"/>
+                <wp:docPr id="217" name="Text Box 2"/>
+                <wp:cNvGraphicFramePr>
+                  <a:graphicFrameLocks xmlns:a="http://schemas.openxmlformats.org/drawingml/2006/main"/>
+                </wp:cNvGraphicFramePr>
+                <a:graphic xmlns:a="http://schemas.openxmlformats.org/drawingml/2006/main">
+                  <a:graphicData uri="http://schemas.microsoft.com/office/word/2010/wordprocessingShape">
+                    <wps:wsp>
+                      <wps:cNvSpPr txBox="1">
+                        <a:spLocks noChangeArrowheads="1"/>
+                      </wps:cNvSpPr>
+                      <wps:spPr bwMode="auto">
+                        <a:xfrm>
+                          <a:off x="0" y="0"/>
+                          <a:ext cx="1154430" cy="414020"/>
+                        </a:xfrm>
+                        <a:prstGeom prst="rect">
+                          <a:avLst/>
+                        </a:prstGeom>
+                        <a:solidFill>
+                          <a:srgbClr val="FFFFFF"/>
+                        </a:solidFill>
+                        <a:ln w="9525">
+                          <a:solidFill>
+                            <a:srgbClr val="000000"/>
+                          </a:solidFill>
+                          <a:miter lim="800000"/>
+                          <a:headEnd/>
+                          <a:tailEnd/>
+                        </a:ln>
+                      </wps:spPr>
+                      <wps:txbx>
+                        <w:txbxContent>
+                          <w:p>
+                            <w:r>
+                              <w:t>With Sleeve</w:t>
+                            </w:r>
+                          </w:p>
+                        </w:txbxContent>
+                      </wps:txbx>
+                      <wps:bodyPr rot="0" vert="horz" wrap="square" lIns="91440" tIns="45720" rIns="91440" bIns="45720" anchor="t" anchorCtr="0">
+                        <a:noAutofit/>
+                      </wps:bodyPr>
+                    </wps:wsp>
+                  </a:graphicData>
+                </a:graphic>
+                <wp14:sizeRelH relativeFrom="margin">
+                  <wp14:pctWidth>0</wp14:pctWidth>
+                </wp14:sizeRelH>
+                <wp14:sizeRelV relativeFrom="margin">
+                  <wp14:pctHeight>0</wp14:pctHeight>
+                </wp14:sizeRelV>
+              </wp:anchor>
+            </w:drawing>
+          </mc:Choice>
+          <mc:Fallback>
+            <w:pict>
+              <v:shape w14:anchorId="707116D5" id="_x0000_s1027" type="#_x0000_t202" style="position:absolute;margin-left:213.75pt;margin-top:116.15pt;width:90.9pt;height:32.6pt;z-index:251664384;visibility:visible;mso-wrap-style:square;mso-width-percent:0;mso-height-percent:0;mso-wrap-distance-left:9pt;mso-wrap-distance-top:3.6pt;mso-wrap-distance-right:9pt;mso-wrap-distance-bottom:3.6pt;mso-position-horizontal:absolute;mso-position-horizontal-relative:text;mso-position-vertical:absolute;mso-position-vertical-relative:text;mso-width-percent:0;mso-height-percent:0;mso-width-relative:margin;mso-height-relative:margin;v-text-anchor:top" o:gfxdata="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">
+                <v:textbox>
+                  <w:txbxContent>
+                    <w:p>
+                      <w:r>
+                        <w:t>With Sleeve</w:t>
+                      </w:r>
+                    </w:p>
+                  </w:txbxContent>
+                </v:textbox>
+                <w10:wrap type="square"/>
+              </v:shape>
+            </w:pict>
+          </mc:Fallback>
+        </mc:AlternateContent>
+      </w:r>
+      <w:r>
+        <w:tab/>
+        <w:t xml:space="preserve">It was suggested that the sleeve around the cup was taking the pressure from the cup hold down spring and distributing the force along the edge of the cup instead of the sample </w:t>
+      </w:r>
+      <w:r>
+        <w:t>itself,</w:t>
+      </w:r>
+      <w:r>
+        <w:rPr>
+          <w:rFonts w:ascii="Arial" w:hAnsi="Arial" w:cs="Arial"/>
+          <w:color w:val="000000"/>
+          <w:sz w:val="20"/>
+          <w:szCs w:val="20"/>
+          <w:shd w:val="clear" w:color="auto" w:fill="FFFFFF"/>
+        </w:rPr>
+        <w:t xml:space="preserve"> so a quick test was run comparing the thermal results from a cup with a sleeve and without a sleeve.</w:t>
+      </w:r>
+    </w:p>
+    <w:p>
+      <w:r>
+        <w:rPr>
+          <w:noProof/>
+        </w:rPr>
+        <w:drawing>
+          <wp:anchor distT="0" distB="0" distL="114300" distR="114300" simplePos="0" relativeHeight="251662336" behindDoc="0" locked="0" layoutInCell="1" allowOverlap="1" wp14:anchorId="06E85818" wp14:editId="7A5912B3">
+            <wp:simplePos x="0" y="0"/>
+            <wp:positionH relativeFrom="column">
+              <wp:posOffset>0</wp:posOffset>
+            </wp:positionH>
+            <wp:positionV relativeFrom="paragraph">
+              <wp:posOffset>-635</wp:posOffset>
+            </wp:positionV>
+            <wp:extent cx="5943600" cy="2973705"/>
+            <wp:effectExtent l="0" t="0" r="0" b="0"/>
+            <wp:wrapSquare wrapText="bothSides"/>
+            <wp:docPr id="9" name="Picture 9" descr="Chart, line chart&#10;&#10;Description automatically generated"/>
+            <wp:cNvGraphicFramePr>
+              <a:graphicFrameLocks xmlns:a="http://schemas.openxmlformats.org/drawingml/2006/main" noChangeAspect="1"/>
+            </wp:cNvGraphicFramePr>
+            <a:graphic xmlns:a="http://schemas.openxmlformats.org/drawingml/2006/main">
+              <a:graphicData uri="http://schemas.openxmlformats.org/drawingml/2006/picture">
+                <pic:pic xmlns:pic="http://schemas.openxmlformats.org/drawingml/2006/picture">
+                  <pic:nvPicPr>
+                    <pic:cNvPr id="9" name="Picture 9" descr="Chart, line chart&#10;&#10;Description automatically generated"/>
+                    <pic:cNvPicPr>
+                      <a:picLocks noChangeAspect="1" noChangeArrowheads="1"/>
+                    </pic:cNvPicPr>
+                  </pic:nvPicPr>
+                  <pic:blipFill>
+                    <a:blip r:embed="rId15" cstate="print">
+                      <a:extLst>
+                        <a:ext uri="{28A0092B-C50C-407E-A947-70E740481C1C}">
+                          <a14:useLocalDpi xmlns:a14="http://schemas.microsoft.com/office/drawing/2010/main" val="0"/>
+                        </a:ext>
+                      </a:extLst>
+                    </a:blip>
+                    <a:srcRect/>
+                    <a:stretch>
+                      <a:fillRect/>
+                    </a:stretch>
+                  </pic:blipFill>
+                  <pic:spPr bwMode="auto">
+                    <a:xfrm>
+                      <a:off x="0" y="0"/>
+                      <a:ext cx="5943600" cy="2973705"/>
+                    </a:xfrm>
+                    <a:prstGeom prst="rect">
+                      <a:avLst/>
+                    </a:prstGeom>
+                    <a:noFill/>
+                    <a:ln>
+                      <a:noFill/>
+                    </a:ln>
+                  </pic:spPr>
+                </pic:pic>
+              </a:graphicData>
+            </a:graphic>
+          </wp:anchor>
+        </w:drawing>
+      </w:r>
+    </w:p>
+    <w:p>
+      <w:pPr>
+        <w:ind w:firstLine="720"/>
+      </w:pPr>
+    </w:p>
+    <w:p>
+      <w:pPr>
+        <w:ind w:firstLine="720"/>
+      </w:pPr>
+      <w:r>
+        <w:t>The cup without the sleeve performed better than the cup with the sleeve. A possible solution to this is to mill out the deck around the slug so there is more room for the sleeve to be pushed down and the treatment chamber can fit more effectively around the slug.</w:t>
+      </w:r>
+    </w:p>
+    <w:p>
+      <w:r>
+        <w:rPr>
+          <w:b/>
+          <w:bCs/>
+        </w:rPr>
+        <w:t>Recessed Deck</w:t>
+      </w:r>
+    </w:p>
+    <w:p>
+      <w:r>
+        <w:lastRenderedPageBreak/>
+        <w:tab/>
+        <w:t xml:space="preserve">Testing was started using the recessed deck to compare 4.6 and 5.0mm inserts but there were multiple deviations from the protocol, including failure to use the pedestal fixture and sealing the </w:t>
+      </w:r>
+      <w:proofErr w:type="spellStart"/>
+      <w:r>
+        <w:t>ptc</w:t>
+      </w:r>
+      <w:proofErr w:type="spellEnd"/>
+      <w:r>
+        <w:t xml:space="preserve"> before the cup was run</w:t>
+      </w:r>
+    </w:p>
+    <w:p>
+      <w:pPr>
+        <w:ind w:firstLine="720"/>
+      </w:pPr>
+    </w:p>
+    <w:p>
+      <w:pPr>
+        <w:ind w:firstLine="720"/>
+      </w:pPr>
+    </w:p>
+    <w:p>
+      <w:pPr>
+        <w:ind w:firstLine="720"/>
+      </w:pPr>
+    </w:p>
+    <w:p>
+      <w:pPr>
+        <w:ind w:firstLine="720"/>
+      </w:pPr>
+    </w:p>
+    <w:p>
+      <w:pPr>
+        <w:ind w:firstLine="720"/>
+      </w:pPr>
+    </w:p>
+    <w:p>
+      <w:pPr>
+        <w:ind w:firstLine="720"/>
+      </w:pPr>
+    </w:p>
+    <w:p>
+      <w:pPr>
+        <w:ind w:firstLine="720"/>
+      </w:pPr>
+    </w:p>
+    <w:p>
+      <w:pPr>
+        <w:ind w:firstLine="720"/>
+      </w:pPr>
+    </w:p>
+    <w:p>
+      <w:pPr>
+        <w:ind w:firstLine="720"/>
+      </w:pPr>
+    </w:p>
+    <w:p>
+      <w:pPr>
+        <w:ind w:firstLine="720"/>
+      </w:pPr>
+    </w:p>
+    <w:p>
+      <w:pPr>
+        <w:ind w:firstLine="720"/>
+      </w:pPr>
+    </w:p>
+    <w:p>
+      <w:pPr>
+        <w:ind w:firstLine="720"/>
+      </w:pPr>
+    </w:p>
+    <w:p>
+      <w:pPr>
+        <w:ind w:firstLine="720"/>
+      </w:pPr>
+    </w:p>
+    <w:p>
+      <w:pPr>
+        <w:ind w:firstLine="720"/>
+      </w:pPr>
+    </w:p>
+    <w:p>
+      <w:pPr>
+        <w:ind w:firstLine="720"/>
+      </w:pPr>
+    </w:p>
+    <w:p>
+      <w:pPr>
+        <w:ind w:firstLine="720"/>
+      </w:pPr>
+    </w:p>
+    <w:p>
+      <w:pPr>
+        <w:ind w:firstLine="720"/>
+      </w:pPr>
+    </w:p>
+    <w:p>
+      <w:pPr>
+        <w:ind w:firstLine="720"/>
+      </w:pPr>
+    </w:p>
+    <w:p>
+      <w:pPr>
+        <w:ind w:firstLine="720"/>
+      </w:pPr>
+    </w:p>
+    <w:p>
+      <w:pPr>
+        <w:ind w:firstLine="720"/>
+      </w:pPr>
+    </w:p>
+    <w:p>
+      <w:pPr>
+        <w:ind w:firstLine="720"/>
+      </w:pPr>
+    </w:p>
+    <w:p>
+      <w:pPr>
+        <w:ind w:firstLine="720"/>
+      </w:pPr>
+    </w:p>
+    <w:p>
+      <w:pPr>
+        <w:ind w:firstLine="720"/>
+      </w:pPr>
+    </w:p>
+    <w:p>
+      <w:pPr>
+        <w:ind w:firstLine="720"/>
+      </w:pPr>
+    </w:p>
+    <w:p>
+      <w:pPr>
+        <w:ind w:firstLine="720"/>
+      </w:pPr>
+    </w:p>
+    <w:p>
+      <w:pPr>
+        <w:ind w:firstLine="720"/>
+      </w:pPr>
+    </w:p>
+    <w:p>
+      <w:pPr>
+        <w:ind w:firstLine="720"/>
+      </w:pPr>
+    </w:p>
+    <w:p>
+      <w:pPr>
+        <w:ind w:firstLine="720"/>
+      </w:pPr>
+    </w:p>
+    <w:p>
+      <w:pPr>
+        <w:ind w:firstLine="720"/>
+      </w:pPr>
+    </w:p>
+    <w:p>
+      <w:pPr>
+        <w:ind w:firstLine="720"/>
+      </w:pPr>
+    </w:p>
+    <w:p>
+      <w:pPr>
+        <w:ind w:firstLine="720"/>
+      </w:pPr>
+    </w:p>
+    <w:p>
+      <w:pPr>
+        <w:ind w:firstLine="720"/>
+      </w:pPr>
+    </w:p>
+    <w:p>
+      <w:pPr>
+        <w:ind w:firstLine="720"/>
+      </w:pPr>
+    </w:p>
+    <w:p>
+      <w:pPr>
+        <w:ind w:firstLine="720"/>
+      </w:pPr>
+    </w:p>
+    <w:p>
+      <w:pPr>
+        <w:ind w:firstLine="720"/>
+      </w:pPr>
+    </w:p>
+    <w:p>
+      <w:pPr>
+        <w:ind w:firstLine="720"/>
+      </w:pPr>
+    </w:p>
+    <w:p>
+      <w:pPr>
+        <w:pStyle w:val="ListParagraph"/>
+        <w:numPr>
+          <w:ilvl w:val="0"/>
+          <w:numId w:val="2"/>
+        </w:numPr>
+      </w:pPr>
+      <w:hyperlink r:id="rId16" w:history="1">
         <w:r>
           <w:rPr>
             <w:rStyle w:val="Hyperlink"/>
@@ -508,7 +1725,252 @@
         </w:r>
       </w:hyperlink>
       <w:r>
-        <w:t xml:space="preserve"> (original vbuild testing)</w:t>
+        <w:t xml:space="preserve"> (original </w:t>
+      </w:r>
+      <w:proofErr w:type="spellStart"/>
+      <w:r>
+        <w:t>vbuild</w:t>
+      </w:r>
+      <w:proofErr w:type="spellEnd"/>
+      <w:r>
+        <w:t xml:space="preserve"> testing)</w:t>
+      </w:r>
+    </w:p>
+    <w:p>
+      <w:pPr>
+        <w:pStyle w:val="ListParagraph"/>
+        <w:numPr>
+          <w:ilvl w:val="0"/>
+          <w:numId w:val="2"/>
+        </w:numPr>
+      </w:pPr>
+      <w:hyperlink r:id="rId17" w:history="1">
+        <w:r>
+          <w:rPr>
+            <w:rStyle w:val="Hyperlink"/>
+          </w:rPr>
+          <w:t>https://codx.sharepoint.com/:w:/s/ACIMaverick/EYiatQK76HZNvkxFMuFInEABiNqV5016-eqpVVmSOHxIag</w:t>
+        </w:r>
+      </w:hyperlink>
+      <w:r>
+        <w:t xml:space="preserve"> (protocol for 4.4-5.2 inserts w/ pedestal)</w:t>
+      </w:r>
+    </w:p>
+    <w:p>
+      <w:pPr>
+        <w:pStyle w:val="ListParagraph"/>
+        <w:numPr>
+          <w:ilvl w:val="0"/>
+          <w:numId w:val="2"/>
+        </w:numPr>
+      </w:pPr>
+      <w:hyperlink r:id="rId18" w:anchor="8/4/2022%20Compare%20Insert%20Heights&amp;section-id={0A56C02D-E03B-4F86-B8F6-E74C5126FC79}&amp;page-id={B8A50800-6575-47C5-A268-3212F5F29503}&amp;end" w:history="1">
+        <w:r>
+          <w:rPr>
+            <w:rStyle w:val="Hyperlink"/>
+          </w:rPr>
+          <w:t>8/4/2022 Compare Insert Heights</w:t>
+        </w:r>
+      </w:hyperlink>
+      <w:r>
+        <w:t>  (</w:t>
+      </w:r>
+      <w:hyperlink r:id="rId19" w:history="1">
+        <w:r>
+          <w:rPr>
+            <w:rStyle w:val="Hyperlink"/>
+          </w:rPr>
+          <w:t>Web view</w:t>
+        </w:r>
+      </w:hyperlink>
+      <w:r>
+        <w:t>)</w:t>
+      </w:r>
+    </w:p>
+    <w:p>
+      <w:pPr>
+        <w:pStyle w:val="ListParagraph"/>
+        <w:numPr>
+          <w:ilvl w:val="0"/>
+          <w:numId w:val="2"/>
+        </w:numPr>
+      </w:pPr>
+      <w:hyperlink r:id="rId20" w:anchor="8/10/2022%205.2mm%20insert%20thermal%20study&amp;section-id={0A56C02D-E03B-4F86-B8F6-E74C5126FC79}&amp;page-id={D175270D-562E-4633-BF13-38CF59552DC0}&amp;end" w:history="1">
+        <w:r>
+          <w:rPr>
+            <w:rStyle w:val="Hyperlink"/>
+          </w:rPr>
+          <w:t>8/10/2022 5.2mm insert thermal study</w:t>
+        </w:r>
+      </w:hyperlink>
+      <w:r>
+        <w:t>  (</w:t>
+      </w:r>
+      <w:hyperlink r:id="rId21" w:history="1">
+        <w:r>
+          <w:rPr>
+            <w:rStyle w:val="Hyperlink"/>
+          </w:rPr>
+          <w:t>Web view</w:t>
+        </w:r>
+      </w:hyperlink>
+      <w:r>
+        <w:t>)</w:t>
+      </w:r>
+    </w:p>
+    <w:p>
+      <w:pPr>
+        <w:pStyle w:val="ListParagraph"/>
+        <w:numPr>
+          <w:ilvl w:val="0"/>
+          <w:numId w:val="2"/>
+        </w:numPr>
+      </w:pPr>
+      <w:hyperlink r:id="rId22" w:anchor="8/10/2022%205.4mm%20insert%20thermal%20study&amp;section-id={0A56C02D-E03B-4F86-B8F6-E74C5126FC79}&amp;page-id={D1E311B1-50A3-4F7A-8712-A6F8FCB89BF6}&amp;end" w:history="1">
+        <w:r>
+          <w:rPr>
+            <w:rStyle w:val="Hyperlink"/>
+          </w:rPr>
+          <w:t>8/10/2022 5.4mm insert thermal study</w:t>
+        </w:r>
+      </w:hyperlink>
+      <w:r>
+        <w:t>  (</w:t>
+      </w:r>
+      <w:hyperlink r:id="rId23" w:history="1">
+        <w:r>
+          <w:rPr>
+            <w:rStyle w:val="Hyperlink"/>
+          </w:rPr>
+          <w:t>Web view</w:t>
+        </w:r>
+      </w:hyperlink>
+      <w:r>
+        <w:t>)</w:t>
+      </w:r>
+    </w:p>
+    <w:p>
+      <w:pPr>
+        <w:pStyle w:val="ListParagraph"/>
+        <w:numPr>
+          <w:ilvl w:val="0"/>
+          <w:numId w:val="2"/>
+        </w:numPr>
+      </w:pPr>
+      <w:hyperlink r:id="rId24" w:anchor="8/10/2022%205.7mm%20insert%20thermal%20study&amp;section-id={0A56C02D-E03B-4F86-B8F6-E74C5126FC79}&amp;page-id={C55993A3-C0F0-496B-AE0C-B2A672102036}&amp;end" w:history="1">
+        <w:r>
+          <w:rPr>
+            <w:rStyle w:val="Hyperlink"/>
+          </w:rPr>
+          <w:t>8/10/2022 5.7mm insert thermal study</w:t>
+        </w:r>
+      </w:hyperlink>
+      <w:r>
+        <w:t>  (</w:t>
+      </w:r>
+      <w:hyperlink r:id="rId25" w:history="1">
+        <w:r>
+          <w:rPr>
+            <w:rStyle w:val="Hyperlink"/>
+          </w:rPr>
+          <w:t>Web view</w:t>
+        </w:r>
+      </w:hyperlink>
+      <w:r>
+        <w:t>)</w:t>
+      </w:r>
+    </w:p>
+    <w:p>
+      <w:pPr>
+        <w:pStyle w:val="ListParagraph"/>
+        <w:numPr>
+          <w:ilvl w:val="0"/>
+          <w:numId w:val="2"/>
+        </w:numPr>
+      </w:pPr>
+      <w:hyperlink r:id="rId26" w:anchor="8/12/22%20Recessed%20Deck%20Thermal%20Study&amp;section-id={0A56C02D-E03B-4F86-B8F6-E74C5126FC79}&amp;page-id={30DEC662-40D1-4324-8B03-F544E51D96E9}&amp;end" w:history="1">
+        <w:r>
+          <w:rPr>
+            <w:rStyle w:val="Hyperlink"/>
+          </w:rPr>
+          <w:t>8/12/22 Recessed Deck Thermal Study</w:t>
+        </w:r>
+      </w:hyperlink>
+      <w:r>
+        <w:t>  (</w:t>
+      </w:r>
+      <w:hyperlink r:id="rId27" w:history="1">
+        <w:r>
+          <w:rPr>
+            <w:rStyle w:val="Hyperlink"/>
+          </w:rPr>
+          <w:t>Web view</w:t>
+        </w:r>
+      </w:hyperlink>
+      <w:r>
+        <w:t>)</w:t>
+      </w:r>
+    </w:p>
+    <w:p>
+      <w:pPr>
+        <w:pStyle w:val="ListParagraph"/>
+        <w:numPr>
+          <w:ilvl w:val="0"/>
+          <w:numId w:val="2"/>
+        </w:numPr>
+      </w:pPr>
+      <w:hyperlink r:id="rId28" w:anchor="8/16/22%20Recessed%20Deck%20Thermal%20Study,%20with%20Pedestal&amp;section-id={0A56C02D-E03B-4F86-B8F6-E74C5126FC79}&amp;page-id={12FDFAC6-3577-4A93-B61A-3512945A0726}&amp;end" w:history="1">
+        <w:r>
+          <w:rPr>
+            <w:rStyle w:val="Hyperlink"/>
+          </w:rPr>
+          <w:t>8/16/22 Recessed Deck Thermal Study, with Pedestal</w:t>
+        </w:r>
+      </w:hyperlink>
+      <w:r>
+        <w:t>  (</w:t>
+      </w:r>
+      <w:hyperlink r:id="rId29" w:history="1">
+        <w:r>
+          <w:rPr>
+            <w:rStyle w:val="Hyperlink"/>
+          </w:rPr>
+          <w:t>Web view</w:t>
+        </w:r>
+      </w:hyperlink>
+      <w:r>
+        <w:t>)</w:t>
+      </w:r>
+    </w:p>
+    <w:p>
+      <w:pPr>
+        <w:pStyle w:val="ListParagraph"/>
+        <w:numPr>
+          <w:ilvl w:val="0"/>
+          <w:numId w:val="2"/>
+        </w:numPr>
+      </w:pPr>
+      <w:hyperlink r:id="rId30" w:anchor="7/28/2022%20Difference%20in%20TC%20Fill%20with%20Thermocouple%20Plunger&amp;section-id={0A56C02D-E03B-4F86-B8F6-E74C5126FC79}&amp;page-id={4242039E-B0EF-4B67-A961-DD163F0DC76C}&amp;end" w:history="1">
+        <w:r>
+          <w:rPr>
+            <w:rStyle w:val="Hyperlink"/>
+          </w:rPr>
+          <w:t>7/28/2022 Difference in TC Fill with Thermocouple Plunger</w:t>
+        </w:r>
+      </w:hyperlink>
+      <w:r>
+        <w:t>  (</w:t>
+      </w:r>
+      <w:hyperlink r:id="rId31" w:history="1">
+        <w:r>
+          <w:rPr>
+            <w:rStyle w:val="Hyperlink"/>
+          </w:rPr>
+          <w:t>Web view</w:t>
+        </w:r>
+      </w:hyperlink>
+      <w:r>
+        <w:t>)</w:t>
       </w:r>
     </w:p>
     <w:p>
@@ -582,6 +2044,7 @@
         </w:numPr>
       </w:pPr>
       <w:r>
+        <w:lastRenderedPageBreak/>
         <w:t>Different height insert</w:t>
       </w:r>
       <w:r>
@@ -622,6 +2085,95 @@
 <file path=word/numbering.xml><?xml version="1.0" encoding="utf-8"?>
 <w:numbering xmlns:wpc="http://schemas.microsoft.com/office/word/2010/wordprocessingCanvas" xmlns:cx="http://schemas.microsoft.com/office/drawing/2014/chartex" xmlns:cx1="http://schemas.microsoft.com/office/drawing/2015/9/8/chartex" xmlns:cx2="http://schemas.microsoft.com/office/drawing/2015/10/21/chartex" xmlns:cx3="http://schemas.microsoft.com/office/drawing/2016/5/9/chartex" xmlns:cx4="http://schemas.microsoft.com/office/drawing/2016/5/10/chartex" xmlns:cx5="http://schemas.microsoft.com/office/drawing/2016/5/11/chartex" xmlns:cx6="http://schemas.microsoft.com/office/drawing/2016/5/12/chartex" xmlns:cx7="http://schemas.microsoft.com/office/drawing/2016/5/13/chartex" xmlns:cx8="http://schemas.microsoft.com/office/drawing/2016/5/14/chartex" xmlns:mc="http://schemas.openxmlformats.org/markup-compatibility/2006" xmlns:aink="http://schemas.microsoft.com/office/drawing/2016/ink" xmlns:am3d="http://schemas.microsoft.com/office/drawing/2017/model3d" xmlns:o="urn:schemas-microsoft-com:office:office" xmlns:oel="http://schemas.microsoft.com/office/2019/extlst" xmlns:r="http://schemas.openxmlformats.org/officeDocument/2006/relationships" xmlns:m="http://schemas.openxmlformats.org/officeDocument/2006/math" xmlns:v="urn:schemas-microsoft-com:vml" xmlns:wp14="http://schemas.microsoft.com/office/word/2010/wordprocessingDrawing" xmlns:wp="http://schemas.openxmlformats.org/drawingml/2006/wordprocessingDrawing" xmlns:w10="urn:schemas-microsoft-com:office:word" xmlns:w="http://schemas.openxmlformats.org/wordprocessingml/2006/main" xmlns:w14="http://schemas.microsoft.com/office/word/2010/wordml" xmlns:w15="http://schemas.microsoft.com/office/word/2012/wordml" xmlns:w16cex="http://schemas.microsoft.com/office/word/2018/wordml/cex" xmlns:w16cid="http://schemas.microsoft.com/office/word/2016/wordml/cid" xmlns:w16="http://schemas.microsoft.com/office/word/2018/wordml" xmlns:w16sdtdh="http://schemas.microsoft.com/office/word/2020/wordml/sdtdatahash" xmlns:w16se="http://schemas.microsoft.com/office/word/2015/wordml/symex" xmlns:wpg="http://schemas.microsoft.com/office/word/2010/wordprocessingGroup" xmlns:wpi="http://schemas.microsoft.com/office/word/2010/wordprocessingInk" xmlns:wne="http://schemas.microsoft.com/office/word/2006/wordml" xmlns:wps="http://schemas.microsoft.com/office/word/2010/wordprocessingShape" mc:Ignorable="w14 w15 w16se w16cid w16 w16cex w16sdtdh wp14">
   <w:abstractNum w:abstractNumId="0" w15:restartNumberingAfterBreak="0">
+    <w:nsid w:val="018907AB"/>
+    <w:multiLevelType w:val="hybridMultilevel"/>
+    <w:tmpl w:val="C8C47AAC"/>
+    <w:lvl w:ilvl="0" w:tplc="8A6CCD18">
+      <w:start w:val="1"/>
+      <w:numFmt w:val="decimal"/>
+      <w:lvlText w:val="(%1)"/>
+      <w:lvlJc w:val="left"/>
+      <w:pPr>
+        <w:ind w:left="1080" w:hanging="360"/>
+      </w:pPr>
+      <w:rPr>
+        <w:rFonts w:hint="default"/>
+      </w:rPr>
+    </w:lvl>
+    <w:lvl w:ilvl="1" w:tplc="04090019" w:tentative="1">
+      <w:start w:val="1"/>
+      <w:numFmt w:val="lowerLetter"/>
+      <w:lvlText w:val="%2."/>
+      <w:lvlJc w:val="left"/>
+      <w:pPr>
+        <w:ind w:left="1800" w:hanging="360"/>
+      </w:pPr>
+    </w:lvl>
+    <w:lvl w:ilvl="2" w:tplc="0409001B" w:tentative="1">
+      <w:start w:val="1"/>
+      <w:numFmt w:val="lowerRoman"/>
+      <w:lvlText w:val="%3."/>
+      <w:lvlJc w:val="right"/>
+      <w:pPr>
+        <w:ind w:left="2520" w:hanging="180"/>
+      </w:pPr>
+    </w:lvl>
+    <w:lvl w:ilvl="3" w:tplc="0409000F" w:tentative="1">
+      <w:start w:val="1"/>
+      <w:numFmt w:val="decimal"/>
+      <w:lvlText w:val="%4."/>
+      <w:lvlJc w:val="left"/>
+      <w:pPr>
+        <w:ind w:left="3240" w:hanging="360"/>
+      </w:pPr>
+    </w:lvl>
+    <w:lvl w:ilvl="4" w:tplc="04090019" w:tentative="1">
+      <w:start w:val="1"/>
+      <w:numFmt w:val="lowerLetter"/>
+      <w:lvlText w:val="%5."/>
+      <w:lvlJc w:val="left"/>
+      <w:pPr>
+        <w:ind w:left="3960" w:hanging="360"/>
+      </w:pPr>
+    </w:lvl>
+    <w:lvl w:ilvl="5" w:tplc="0409001B" w:tentative="1">
+      <w:start w:val="1"/>
+      <w:numFmt w:val="lowerRoman"/>
+      <w:lvlText w:val="%6."/>
+      <w:lvlJc w:val="right"/>
+      <w:pPr>
+        <w:ind w:left="4680" w:hanging="180"/>
+      </w:pPr>
+    </w:lvl>
+    <w:lvl w:ilvl="6" w:tplc="0409000F" w:tentative="1">
+      <w:start w:val="1"/>
+      <w:numFmt w:val="decimal"/>
+      <w:lvlText w:val="%7."/>
+      <w:lvlJc w:val="left"/>
+      <w:pPr>
+        <w:ind w:left="5400" w:hanging="360"/>
+      </w:pPr>
+    </w:lvl>
+    <w:lvl w:ilvl="7" w:tplc="04090019" w:tentative="1">
+      <w:start w:val="1"/>
+      <w:numFmt w:val="lowerLetter"/>
+      <w:lvlText w:val="%8."/>
+      <w:lvlJc w:val="left"/>
+      <w:pPr>
+        <w:ind w:left="6120" w:hanging="360"/>
+      </w:pPr>
+    </w:lvl>
+    <w:lvl w:ilvl="8" w:tplc="0409001B" w:tentative="1">
+      <w:start w:val="1"/>
+      <w:numFmt w:val="lowerRoman"/>
+      <w:lvlText w:val="%9."/>
+      <w:lvlJc w:val="right"/>
+      <w:pPr>
+        <w:ind w:left="6840" w:hanging="180"/>
+      </w:pPr>
+    </w:lvl>
+  </w:abstractNum>
+  <w:abstractNum w:abstractNumId="1" w15:restartNumberingAfterBreak="0">
     <w:nsid w:val="22DB6C43"/>
     <w:multiLevelType w:val="hybridMultilevel"/>
     <w:tmpl w:val="2D3834A0"/>
@@ -735,6 +2287,9 @@
     </w:lvl>
   </w:abstractNum>
   <w:num w:numId="1" w16cid:durableId="1632899196">
+    <w:abstractNumId w:val="1"/>
+  </w:num>
+  <w:num w:numId="2" w16cid:durableId="585844198">
     <w:abstractNumId w:val="0"/>
   </w:num>
 </w:numbering>
@@ -1200,6 +2755,25 @@
       <w:shd w:val="clear" w:color="auto" w:fill="E1DFDD"/>
     </w:rPr>
   </w:style>
+  <w:style w:type="table" w:styleId="TableGrid">
+    <w:name w:val="Table Grid"/>
+    <w:basedOn w:val="TableNormal"/>
+    <w:uiPriority w:val="39"/>
+    <w:rsid w:val="00685F18"/>
+    <w:pPr>
+      <w:spacing w:after="0" w:line="240" w:lineRule="auto"/>
+    </w:pPr>
+    <w:tblPr>
+      <w:tblBorders>
+        <w:top w:val="single" w:sz="4" w:space="0" w:color="auto"/>
+        <w:left w:val="single" w:sz="4" w:space="0" w:color="auto"/>
+        <w:bottom w:val="single" w:sz="4" w:space="0" w:color="auto"/>
+        <w:right w:val="single" w:sz="4" w:space="0" w:color="auto"/>
+        <w:insideH w:val="single" w:sz="4" w:space="0" w:color="auto"/>
+        <w:insideV w:val="single" w:sz="4" w:space="0" w:color="auto"/>
+      </w:tblBorders>
+    </w:tblPr>
+  </w:style>
 </w:styles>
 </file>
 

</xml_diff>

<commit_message>
modified:   treatmentContactCODXTheory.docx 	deleted:    ~$eatmentContactCODXTheory.docx
</commit_message>
<xml_diff>
--- a/treatmentContactCODXTheory.docx
+++ b/treatmentContactCODXTheory.docx
@@ -431,25 +431,12 @@
       <w:r>
         <w:t xml:space="preserve">The current method of collecting temperature data of the sample is to use a thermocouple plunger. To utilize this plunger the user needs to first fill the collection chamber and pop open the treatment chamber by screwing on a typical cap/plunger. Then the typical cap/plunger is </w:t>
       </w:r>
-      <w:proofErr w:type="gramStart"/>
       <w:r>
         <w:lastRenderedPageBreak/>
-        <w:t>removed</w:t>
-      </w:r>
-      <w:proofErr w:type="gramEnd"/>
-      <w:r>
-        <w:t xml:space="preserve"> and the thermocouple plunger is inserted.</w:t>
-      </w:r>
-      <w:r>
-        <w:t xml:space="preserve"> When this manipulation occurs, the system may not reliably be representative of a typical chemistry run. The volumes of water and air may change which may influence the thermal profile. A short study was </w:t>
-      </w:r>
-      <w:proofErr w:type="gramStart"/>
-      <w:r>
-        <w:t>performed</w:t>
-      </w:r>
-      <w:proofErr w:type="gramEnd"/>
-      <w:r>
-        <w:t xml:space="preserve"> and it appears that the volume does change while replacing plungers but this study had a small sample size.</w:t>
+        <w:t>removed and the thermocouple plunger is inserted.</w:t>
+      </w:r>
+      <w:r>
+        <w:t xml:space="preserve"> When this manipulation occurs, the system may not reliably be representative of a typical chemistry run. The volumes of water and air may change which may influence the thermal profile. A short study was performed and it appears that the volume does change while replacing plungers but this study had a small sample size.</w:t>
       </w:r>
       <w:r>
         <w:t xml:space="preserve"> It was </w:t>
@@ -565,11 +552,9 @@
       <w:r>
         <w:t xml:space="preserve"> there was a large variation in insert </w:t>
       </w:r>
-      <w:proofErr w:type="gramStart"/>
-      <w:r>
-        <w:t>heights(</w:t>
-      </w:r>
-      <w:proofErr w:type="gramEnd"/>
+      <w:r>
+        <w:t>heights (</w:t>
+      </w:r>
       <w:r>
         <w:t>4.9-5.2), so some inserts were so tall it prevented the</w:t>
       </w:r>
@@ -662,6 +647,26 @@
       <w:r>
         <w:t>.</w:t>
       </w:r>
+    </w:p>
+    <w:p>
+      <w:pPr>
+        <w:ind w:firstLine="720"/>
+      </w:pPr>
+    </w:p>
+    <w:p>
+      <w:pPr>
+        <w:ind w:firstLine="720"/>
+      </w:pPr>
+    </w:p>
+    <w:p>
+      <w:pPr>
+        <w:ind w:firstLine="720"/>
+      </w:pPr>
+    </w:p>
+    <w:p>
+      <w:pPr>
+        <w:ind w:firstLine="720"/>
+      </w:pPr>
     </w:p>
     <w:tbl>
       <w:tblPr>
@@ -682,6 +687,7 @@
           </w:tcPr>
           <w:p>
             <w:r>
+              <w:lastRenderedPageBreak/>
               <w:t>Insert height</w:t>
             </w:r>
           </w:p>
@@ -714,7 +720,6 @@
           </w:tcPr>
           <w:p>
             <w:r>
-              <w:lastRenderedPageBreak/>
               <w:t>4.6</w:t>
             </w:r>
           </w:p>
@@ -1515,19 +1520,91 @@
     </w:p>
     <w:p>
       <w:r>
+        <w:tab/>
+        <w:t xml:space="preserve">Testing was started using the recessed deck to compare 4.6 and 5.0mm inserts but there were multiple deviations from the </w:t>
+      </w:r>
+      <w:r>
+        <w:t xml:space="preserve">desired </w:t>
+      </w:r>
+      <w:r>
+        <w:t xml:space="preserve">protocol, including failure to use the pedestal fixture </w:t>
+      </w:r>
+      <w:r>
+        <w:rPr>
+          <w:noProof/>
+        </w:rPr>
         <w:lastRenderedPageBreak/>
-        <w:tab/>
-        <w:t xml:space="preserve">Testing was started using the recessed deck to compare 4.6 and 5.0mm inserts but there were multiple deviations from the protocol, including failure to use the pedestal fixture and sealing the </w:t>
-      </w:r>
-      <w:proofErr w:type="spellStart"/>
-      <w:r>
-        <w:t>ptc</w:t>
-      </w:r>
-      <w:proofErr w:type="spellEnd"/>
+        <w:drawing>
+          <wp:anchor distT="0" distB="0" distL="114300" distR="114300" simplePos="0" relativeHeight="251669504" behindDoc="0" locked="0" layoutInCell="1" allowOverlap="1" wp14:anchorId="07F60807" wp14:editId="6A5BACE9">
+            <wp:simplePos x="0" y="0"/>
+            <wp:positionH relativeFrom="column">
+              <wp:posOffset>2241550</wp:posOffset>
+            </wp:positionH>
+            <wp:positionV relativeFrom="paragraph">
+              <wp:posOffset>0</wp:posOffset>
+            </wp:positionV>
+            <wp:extent cx="4413250" cy="2510272"/>
+            <wp:effectExtent l="0" t="0" r="6350" b="4445"/>
+            <wp:wrapSquare wrapText="bothSides"/>
+            <wp:docPr id="13" name="Picture 13"/>
+            <wp:cNvGraphicFramePr>
+              <a:graphicFrameLocks xmlns:a="http://schemas.openxmlformats.org/drawingml/2006/main" noChangeAspect="1"/>
+            </wp:cNvGraphicFramePr>
+            <a:graphic xmlns:a="http://schemas.openxmlformats.org/drawingml/2006/main">
+              <a:graphicData uri="http://schemas.openxmlformats.org/drawingml/2006/picture">
+                <pic:pic xmlns:pic="http://schemas.openxmlformats.org/drawingml/2006/picture">
+                  <pic:nvPicPr>
+                    <pic:cNvPr id="0" name="Picture 1"/>
+                    <pic:cNvPicPr>
+                      <a:picLocks noChangeAspect="1" noChangeArrowheads="1"/>
+                    </pic:cNvPicPr>
+                  </pic:nvPicPr>
+                  <pic:blipFill>
+                    <a:blip r:embed="rId16">
+                      <a:extLst>
+                        <a:ext uri="{28A0092B-C50C-407E-A947-70E740481C1C}">
+                          <a14:useLocalDpi xmlns:a14="http://schemas.microsoft.com/office/drawing/2010/main" val="0"/>
+                        </a:ext>
+                      </a:extLst>
+                    </a:blip>
+                    <a:srcRect/>
+                    <a:stretch>
+                      <a:fillRect/>
+                    </a:stretch>
+                  </pic:blipFill>
+                  <pic:spPr bwMode="auto">
+                    <a:xfrm>
+                      <a:off x="0" y="0"/>
+                      <a:ext cx="4413250" cy="2510272"/>
+                    </a:xfrm>
+                    <a:prstGeom prst="rect">
+                      <a:avLst/>
+                    </a:prstGeom>
+                    <a:noFill/>
+                    <a:ln>
+                      <a:noFill/>
+                    </a:ln>
+                  </pic:spPr>
+                </pic:pic>
+              </a:graphicData>
+            </a:graphic>
+          </wp:anchor>
+        </w:drawing>
+      </w:r>
+      <w:r>
+        <w:t xml:space="preserve">and sealing the </w:t>
+      </w:r>
+      <w:r>
+        <w:t>PTC</w:t>
+      </w:r>
       <w:r>
         <w:t xml:space="preserve"> before the cup was run</w:t>
       </w:r>
-    </w:p>
+      <w:r>
+        <w:t>. The results from these cups look acceptable and consistent but they cannot be compared to previous data where the pedestal was used.</w:t>
+      </w:r>
+    </w:p>
+    <w:p/>
     <w:p>
       <w:pPr>
         <w:ind w:firstLine="720"/>
@@ -1716,7 +1793,7 @@
           <w:numId w:val="2"/>
         </w:numPr>
       </w:pPr>
-      <w:hyperlink r:id="rId16" w:history="1">
+      <w:hyperlink r:id="rId17" w:history="1">
         <w:r>
           <w:rPr>
             <w:rStyle w:val="Hyperlink"/>
@@ -1744,7 +1821,7 @@
           <w:numId w:val="2"/>
         </w:numPr>
       </w:pPr>
-      <w:hyperlink r:id="rId17" w:history="1">
+      <w:hyperlink r:id="rId18" w:history="1">
         <w:r>
           <w:rPr>
             <w:rStyle w:val="Hyperlink"/>
@@ -1764,7 +1841,7 @@
           <w:numId w:val="2"/>
         </w:numPr>
       </w:pPr>
-      <w:hyperlink r:id="rId18" w:anchor="8/4/2022%20Compare%20Insert%20Heights&amp;section-id={0A56C02D-E03B-4F86-B8F6-E74C5126FC79}&amp;page-id={B8A50800-6575-47C5-A268-3212F5F29503}&amp;end" w:history="1">
+      <w:hyperlink r:id="rId19" w:anchor="8/4/2022%20Compare%20Insert%20Heights&amp;section-id={0A56C02D-E03B-4F86-B8F6-E74C5126FC79}&amp;page-id={B8A50800-6575-47C5-A268-3212F5F29503}&amp;end" w:history="1">
         <w:r>
           <w:rPr>
             <w:rStyle w:val="Hyperlink"/>
@@ -1775,7 +1852,7 @@
       <w:r>
         <w:t>  (</w:t>
       </w:r>
-      <w:hyperlink r:id="rId19" w:history="1">
+      <w:hyperlink r:id="rId20" w:history="1">
         <w:r>
           <w:rPr>
             <w:rStyle w:val="Hyperlink"/>
@@ -1795,7 +1872,7 @@
           <w:numId w:val="2"/>
         </w:numPr>
       </w:pPr>
-      <w:hyperlink r:id="rId20" w:anchor="8/10/2022%205.2mm%20insert%20thermal%20study&amp;section-id={0A56C02D-E03B-4F86-B8F6-E74C5126FC79}&amp;page-id={D175270D-562E-4633-BF13-38CF59552DC0}&amp;end" w:history="1">
+      <w:hyperlink r:id="rId21" w:anchor="8/10/2022%205.2mm%20insert%20thermal%20study&amp;section-id={0A56C02D-E03B-4F86-B8F6-E74C5126FC79}&amp;page-id={D175270D-562E-4633-BF13-38CF59552DC0}&amp;end" w:history="1">
         <w:r>
           <w:rPr>
             <w:rStyle w:val="Hyperlink"/>
@@ -1806,7 +1883,7 @@
       <w:r>
         <w:t>  (</w:t>
       </w:r>
-      <w:hyperlink r:id="rId21" w:history="1">
+      <w:hyperlink r:id="rId22" w:history="1">
         <w:r>
           <w:rPr>
             <w:rStyle w:val="Hyperlink"/>
@@ -1826,7 +1903,7 @@
           <w:numId w:val="2"/>
         </w:numPr>
       </w:pPr>
-      <w:hyperlink r:id="rId22" w:anchor="8/10/2022%205.4mm%20insert%20thermal%20study&amp;section-id={0A56C02D-E03B-4F86-B8F6-E74C5126FC79}&amp;page-id={D1E311B1-50A3-4F7A-8712-A6F8FCB89BF6}&amp;end" w:history="1">
+      <w:hyperlink r:id="rId23" w:anchor="8/10/2022%205.4mm%20insert%20thermal%20study&amp;section-id={0A56C02D-E03B-4F86-B8F6-E74C5126FC79}&amp;page-id={D1E311B1-50A3-4F7A-8712-A6F8FCB89BF6}&amp;end" w:history="1">
         <w:r>
           <w:rPr>
             <w:rStyle w:val="Hyperlink"/>
@@ -1837,7 +1914,7 @@
       <w:r>
         <w:t>  (</w:t>
       </w:r>
-      <w:hyperlink r:id="rId23" w:history="1">
+      <w:hyperlink r:id="rId24" w:history="1">
         <w:r>
           <w:rPr>
             <w:rStyle w:val="Hyperlink"/>
@@ -1857,7 +1934,7 @@
           <w:numId w:val="2"/>
         </w:numPr>
       </w:pPr>
-      <w:hyperlink r:id="rId24" w:anchor="8/10/2022%205.7mm%20insert%20thermal%20study&amp;section-id={0A56C02D-E03B-4F86-B8F6-E74C5126FC79}&amp;page-id={C55993A3-C0F0-496B-AE0C-B2A672102036}&amp;end" w:history="1">
+      <w:hyperlink r:id="rId25" w:anchor="8/10/2022%205.7mm%20insert%20thermal%20study&amp;section-id={0A56C02D-E03B-4F86-B8F6-E74C5126FC79}&amp;page-id={C55993A3-C0F0-496B-AE0C-B2A672102036}&amp;end" w:history="1">
         <w:r>
           <w:rPr>
             <w:rStyle w:val="Hyperlink"/>
@@ -1868,7 +1945,7 @@
       <w:r>
         <w:t>  (</w:t>
       </w:r>
-      <w:hyperlink r:id="rId25" w:history="1">
+      <w:hyperlink r:id="rId26" w:history="1">
         <w:r>
           <w:rPr>
             <w:rStyle w:val="Hyperlink"/>
@@ -1888,7 +1965,7 @@
           <w:numId w:val="2"/>
         </w:numPr>
       </w:pPr>
-      <w:hyperlink r:id="rId26" w:anchor="8/12/22%20Recessed%20Deck%20Thermal%20Study&amp;section-id={0A56C02D-E03B-4F86-B8F6-E74C5126FC79}&amp;page-id={30DEC662-40D1-4324-8B03-F544E51D96E9}&amp;end" w:history="1">
+      <w:hyperlink r:id="rId27" w:anchor="8/12/22%20Recessed%20Deck%20Thermal%20Study&amp;section-id={0A56C02D-E03B-4F86-B8F6-E74C5126FC79}&amp;page-id={30DEC662-40D1-4324-8B03-F544E51D96E9}&amp;end" w:history="1">
         <w:r>
           <w:rPr>
             <w:rStyle w:val="Hyperlink"/>
@@ -1899,7 +1976,7 @@
       <w:r>
         <w:t>  (</w:t>
       </w:r>
-      <w:hyperlink r:id="rId27" w:history="1">
+      <w:hyperlink r:id="rId28" w:history="1">
         <w:r>
           <w:rPr>
             <w:rStyle w:val="Hyperlink"/>
@@ -1919,7 +1996,7 @@
           <w:numId w:val="2"/>
         </w:numPr>
       </w:pPr>
-      <w:hyperlink r:id="rId28" w:anchor="8/16/22%20Recessed%20Deck%20Thermal%20Study,%20with%20Pedestal&amp;section-id={0A56C02D-E03B-4F86-B8F6-E74C5126FC79}&amp;page-id={12FDFAC6-3577-4A93-B61A-3512945A0726}&amp;end" w:history="1">
+      <w:hyperlink r:id="rId29" w:anchor="8/16/22%20Recessed%20Deck%20Thermal%20Study,%20with%20Pedestal&amp;section-id={0A56C02D-E03B-4F86-B8F6-E74C5126FC79}&amp;page-id={12FDFAC6-3577-4A93-B61A-3512945A0726}&amp;end" w:history="1">
         <w:r>
           <w:rPr>
             <w:rStyle w:val="Hyperlink"/>
@@ -1930,7 +2007,7 @@
       <w:r>
         <w:t>  (</w:t>
       </w:r>
-      <w:hyperlink r:id="rId29" w:history="1">
+      <w:hyperlink r:id="rId30" w:history="1">
         <w:r>
           <w:rPr>
             <w:rStyle w:val="Hyperlink"/>
@@ -1950,7 +2027,7 @@
           <w:numId w:val="2"/>
         </w:numPr>
       </w:pPr>
-      <w:hyperlink r:id="rId30" w:anchor="7/28/2022%20Difference%20in%20TC%20Fill%20with%20Thermocouple%20Plunger&amp;section-id={0A56C02D-E03B-4F86-B8F6-E74C5126FC79}&amp;page-id={4242039E-B0EF-4B67-A961-DD163F0DC76C}&amp;end" w:history="1">
+      <w:hyperlink r:id="rId31" w:anchor="7/28/2022%20Difference%20in%20TC%20Fill%20with%20Thermocouple%20Plunger&amp;section-id={0A56C02D-E03B-4F86-B8F6-E74C5126FC79}&amp;page-id={4242039E-B0EF-4B67-A961-DD163F0DC76C}&amp;end" w:history="1">
         <w:r>
           <w:rPr>
             <w:rStyle w:val="Hyperlink"/>
@@ -1961,7 +2038,7 @@
       <w:r>
         <w:t>  (</w:t>
       </w:r>
-      <w:hyperlink r:id="rId31" w:history="1">
+      <w:hyperlink r:id="rId32" w:history="1">
         <w:r>
           <w:rPr>
             <w:rStyle w:val="Hyperlink"/>
@@ -2044,7 +2121,6 @@
         </w:numPr>
       </w:pPr>
       <w:r>
-        <w:lastRenderedPageBreak/>
         <w:t>Different height insert</w:t>
       </w:r>
       <w:r>

</xml_diff>